<commit_message>
Build EmpiricalAntibioticSelectionInpatient and EmpiricalAntibioticSelectionOutpatient engine
</commit_message>
<xml_diff>
--- a/nguon_tri_thuc/y_tuong_thuc_hien.docx
+++ b/nguon_tri_thuc/y_tuong_thuc_hien.docx
@@ -47,6 +47,7 @@
             <w14:uncheckedState w14:val="2610" w14:font="MS Gothic"/>
           </w14:checkbox>
         </w:sdtPr>
+        <w:sdtEndPr/>
         <w:sdtContent>
           <w:r>
             <w:rPr>
@@ -97,6 +98,7 @@
             <w14:uncheckedState w14:val="2610" w14:font="MS Gothic"/>
           </w14:checkbox>
         </w:sdtPr>
+        <w:sdtEndPr/>
         <w:sdtContent>
           <w:r>
             <w:rPr>
@@ -111,13 +113,7 @@
         <w:rPr>
           <w:lang w:val="en-US"/>
         </w:rPr>
-        <w:t xml:space="preserve"> </w:t>
-      </w:r>
-      <w:r>
-        <w:rPr>
-          <w:lang w:val="en-US"/>
-        </w:rPr>
-        <w:t>Chuẩn đoán xác định</w:t>
+        <w:t xml:space="preserve"> Chuẩn đoán xác định</w:t>
       </w:r>
     </w:p>
     <w:p>
@@ -139,6 +135,7 @@
             <w14:uncheckedState w14:val="2610" w14:font="MS Gothic"/>
           </w14:checkbox>
         </w:sdtPr>
+        <w:sdtEndPr/>
         <w:sdtContent>
           <w:r>
             <w:rPr>
@@ -153,13 +150,7 @@
         <w:rPr>
           <w:lang w:val="en-US"/>
         </w:rPr>
-        <w:t xml:space="preserve"> </w:t>
-      </w:r>
-      <w:r>
-        <w:rPr>
-          <w:lang w:val="en-US"/>
-        </w:rPr>
-        <w:t>Đánh giá mức độ tắc nghẽn đường thở</w:t>
+        <w:t xml:space="preserve"> Đánh giá mức độ tắc nghẽn đường thở</w:t>
       </w:r>
     </w:p>
     <w:p>
@@ -181,6 +172,7 @@
             <w14:uncheckedState w14:val="2610" w14:font="MS Gothic"/>
           </w14:checkbox>
         </w:sdtPr>
+        <w:sdtEndPr/>
         <w:sdtContent>
           <w:r>
             <w:rPr>
@@ -195,13 +187,7 @@
         <w:rPr>
           <w:lang w:val="en-US"/>
         </w:rPr>
-        <w:t xml:space="preserve"> </w:t>
-      </w:r>
-      <w:r>
-        <w:rPr>
-          <w:lang w:val="en-US"/>
-        </w:rPr>
-        <w:t>Đánh giá triệu chứng, ảnh hưởng của bệnh và cách điều trị</w:t>
+        <w:t xml:space="preserve"> Đánh giá triệu chứng, ảnh hưởng của bệnh và cách điều trị</w:t>
       </w:r>
     </w:p>
     <w:p>
@@ -223,6 +209,7 @@
             <w14:uncheckedState w14:val="2610" w14:font="MS Gothic"/>
           </w14:checkbox>
         </w:sdtPr>
+        <w:sdtEndPr/>
         <w:sdtContent>
           <w:r>
             <w:rPr>
@@ -237,13 +224,7 @@
         <w:rPr>
           <w:lang w:val="en-US"/>
         </w:rPr>
-        <w:t xml:space="preserve"> </w:t>
-      </w:r>
-      <w:r>
-        <w:rPr>
-          <w:lang w:val="en-US"/>
-        </w:rPr>
-        <w:t>Chuyển đổi điều trị thuốc</w:t>
+        <w:t xml:space="preserve"> Chuyển đổi điều trị thuốc</w:t>
       </w:r>
     </w:p>
     <w:p>
@@ -291,6 +272,7 @@
             <w14:uncheckedState w14:val="2610" w14:font="MS Gothic"/>
           </w14:checkbox>
         </w:sdtPr>
+        <w:sdtEndPr/>
         <w:sdtContent>
           <w:r>
             <w:rPr>
@@ -305,13 +287,7 @@
         <w:rPr>
           <w:lang w:val="en-US"/>
         </w:rPr>
-        <w:t xml:space="preserve"> </w:t>
-      </w:r>
-      <w:r>
-        <w:rPr>
-          <w:lang w:val="en-US"/>
-        </w:rPr>
-        <w:t>Chỉ định thở oxi</w:t>
+        <w:t xml:space="preserve"> Chỉ định thở oxi</w:t>
       </w:r>
     </w:p>
     <w:p>
@@ -333,6 +309,7 @@
             <w14:uncheckedState w14:val="2610" w14:font="MS Gothic"/>
           </w14:checkbox>
         </w:sdtPr>
+        <w:sdtEndPr/>
         <w:sdtContent>
           <w:r>
             <w:rPr>
@@ -375,6 +352,7 @@
             <w14:uncheckedState w14:val="2610" w14:font="MS Gothic"/>
           </w14:checkbox>
         </w:sdtPr>
+        <w:sdtEndPr/>
         <w:sdtContent>
           <w:r>
             <w:rPr>
@@ -423,6 +401,7 @@
             <w14:uncheckedState w14:val="2610" w14:font="MS Gothic"/>
           </w14:checkbox>
         </w:sdtPr>
+        <w:sdtEndPr/>
         <w:sdtContent>
           <w:r>
             <w:rPr>
@@ -465,6 +444,7 @@
             <w14:uncheckedState w14:val="2610" w14:font="MS Gothic"/>
           </w14:checkbox>
         </w:sdtPr>
+        <w:sdtEndPr/>
         <w:sdtContent>
           <w:r>
             <w:rPr>
@@ -3664,38 +3644,62 @@
         <w:rPr>
           <w:szCs w:val="26"/>
         </w:rPr>
-        <w:t>yếu tố nguy cơ khác gây nhiễm pseudomonas?</w:t>
-      </w:r>
-      <w:r>
-        <w:rPr>
-          <w:szCs w:val="26"/>
-        </w:rPr>
-        <w:t xml:space="preserve"> </w:t>
-      </w:r>
+        <w:t>yếu tố nguy cơ khác gây nhiễm pseudomonas</w:t>
+      </w:r>
+      <w:r>
+        <w:rPr>
+          <w:szCs w:val="26"/>
+        </w:rPr>
+        <w:t>:</w:t>
+      </w:r>
+    </w:p>
+    <w:p>
+      <w:pPr>
+        <w:pStyle w:val="ListParagraph"/>
+        <w:numPr>
+          <w:ilvl w:val="0"/>
+          <w:numId w:val="50"/>
+        </w:numPr>
+        <w:rPr>
+          <w:szCs w:val="26"/>
+        </w:rPr>
+      </w:pPr>
       <w:r>
         <w:rPr>
           <w:szCs w:val="26"/>
         </w:rPr>
         <w:t>FEV1 &lt; 30%</w:t>
       </w:r>
-      <w:r>
-        <w:rPr>
-          <w:szCs w:val="26"/>
-        </w:rPr>
-        <w:t xml:space="preserve">, </w:t>
-      </w:r>
+    </w:p>
+    <w:p>
+      <w:pPr>
+        <w:pStyle w:val="ListParagraph"/>
+        <w:numPr>
+          <w:ilvl w:val="0"/>
+          <w:numId w:val="50"/>
+        </w:numPr>
+        <w:rPr>
+          <w:szCs w:val="26"/>
+        </w:rPr>
+      </w:pPr>
       <w:r>
         <w:rPr>
           <w:szCs w:val="26"/>
         </w:rPr>
         <w:t>Giãn phế phản trên X-Quang hoặc CT ngực</w:t>
       </w:r>
-      <w:r>
-        <w:rPr>
-          <w:szCs w:val="26"/>
-        </w:rPr>
-        <w:t xml:space="preserve">, </w:t>
-      </w:r>
+    </w:p>
+    <w:p>
+      <w:pPr>
+        <w:pStyle w:val="ListParagraph"/>
+        <w:numPr>
+          <w:ilvl w:val="0"/>
+          <w:numId w:val="50"/>
+        </w:numPr>
+        <w:rPr>
+          <w:szCs w:val="26"/>
+        </w:rPr>
+      </w:pPr>
       <w:r>
         <w:rPr>
           <w:szCs w:val="26"/>
@@ -3838,2392 +3842,96 @@
     <w:p>
       <w:pPr>
         <w:pStyle w:val="Heading3"/>
-      </w:pPr>
-      <w:r>
+        <w:rPr>
+          <w:rFonts w:cs="Times New Roman"/>
+          <w:szCs w:val="26"/>
+          <w:lang w:val="en-US"/>
+        </w:rPr>
+      </w:pPr>
+      <w:r>
+        <w:t>Lựa chọn kháng sinh theo kinh nghiệm cho đợt cấp BPTNMT nhập viện</w:t>
+      </w:r>
+      <w:r>
+        <w:rPr>
+          <w:rFonts w:cs="Times New Roman"/>
+          <w:szCs w:val="26"/>
+          <w:lang w:val="en-US"/>
+        </w:rPr>
+        <w:fldChar w:fldCharType="begin"/>
+      </w:r>
+      <w:r>
+        <w:rPr>
+          <w:rFonts w:cs="Times New Roman"/>
+          <w:szCs w:val="26"/>
+          <w:lang w:val="en-US"/>
+        </w:rPr>
+        <w:instrText xml:space="preserve"> LINK Excel.Sheet.12 "Book1" "Sheet1!R1C1:R19C7" \a \f 5 \h  \* MERGEFORMAT </w:instrText>
+      </w:r>
+      <w:r>
+        <w:rPr>
+          <w:rFonts w:cs="Times New Roman"/>
+          <w:szCs w:val="26"/>
+          <w:lang w:val="en-US"/>
+        </w:rPr>
+        <w:fldChar w:fldCharType="separate"/>
+      </w:r>
+    </w:p>
+    <w:p>
+      <w:pPr>
+        <w:ind w:firstLine="0"/>
+        <w:rPr>
+          <w:szCs w:val="26"/>
+          <w:lang w:val="en-US"/>
+        </w:rPr>
+      </w:pPr>
+      <w:r>
+        <w:rPr>
+          <w:szCs w:val="26"/>
+          <w:lang w:val="en-US"/>
+        </w:rPr>
+        <w:fldChar w:fldCharType="end"/>
+      </w:r>
+      <w:r>
+        <w:rPr>
+          <w:szCs w:val="26"/>
+          <w:lang w:val="en-US"/>
+        </w:rPr>
+        <w:t>Giai đoạn 1: nghi ngờ viêm phổi hoặc nhiểm khuẩn nỏi khác</w:t>
+      </w:r>
+    </w:p>
+    <w:p>
+      <w:pPr>
+        <w:ind w:firstLine="0"/>
+        <w:rPr>
+          <w:szCs w:val="26"/>
+          <w:lang w:val="en-US"/>
+        </w:rPr>
+      </w:pPr>
+      <w:r>
+        <w:rPr>
+          <w:szCs w:val="26"/>
+          <w:lang w:val="en-US"/>
+        </w:rPr>
+        <w:t>True: Đánh giá và điều trị viêm phổi và/hoặc nhiễm khuẩn nơi khác</w:t>
+      </w:r>
+    </w:p>
+    <w:p>
+      <w:pPr>
+        <w:ind w:firstLine="0"/>
+        <w:rPr>
+          <w:szCs w:val="26"/>
+          <w:lang w:val="en-US"/>
+        </w:rPr>
+      </w:pPr>
+      <w:r>
+        <w:rPr>
+          <w:szCs w:val="26"/>
+          <w:lang w:val="en-US"/>
+        </w:rPr>
         <w:lastRenderedPageBreak/>
-        <w:t>Lựa chọn kháng sinh theo kinh nghiệm cho đợt cấp BPTNMT nhập viện</w:t>
-      </w:r>
-    </w:p>
-    <w:p>
-      <w:pPr>
-        <w:pStyle w:val="Heading1"/>
-        <w:rPr>
-          <w:rFonts w:cs="Times New Roman"/>
-          <w:szCs w:val="26"/>
-          <w:lang w:val="en-US"/>
-        </w:rPr>
-      </w:pPr>
-      <w:r>
-        <w:rPr>
-          <w:rFonts w:cs="Times New Roman"/>
-          <w:szCs w:val="26"/>
-          <w:lang w:val="en-US"/>
-        </w:rPr>
-        <w:t>Chức năng mở rộng: Chuẩn đoán một số bệnh khác liên quan</w:t>
-      </w:r>
-      <w:r>
-        <w:rPr>
-          <w:rFonts w:cs="Times New Roman"/>
-          <w:szCs w:val="26"/>
-          <w:lang w:val="en-US"/>
-        </w:rPr>
-        <w:fldChar w:fldCharType="begin"/>
-      </w:r>
-      <w:r>
-        <w:rPr>
-          <w:rFonts w:cs="Times New Roman"/>
-          <w:szCs w:val="26"/>
-          <w:lang w:val="en-US"/>
-        </w:rPr>
-        <w:instrText xml:space="preserve"> LINK Excel.Sheet.12 "Book1" "Sheet1!R1C1:R19C7" \a \f 5 \h  \* MERGEFORMAT </w:instrText>
-      </w:r>
-      <w:r>
-        <w:rPr>
-          <w:rFonts w:cs="Times New Roman"/>
-          <w:szCs w:val="26"/>
-          <w:lang w:val="en-US"/>
-        </w:rPr>
-        <w:fldChar w:fldCharType="separate"/>
-      </w:r>
-    </w:p>
-    <w:tbl>
-      <w:tblPr>
-        <w:tblStyle w:val="TableGrid"/>
-        <w:tblW w:w="8414" w:type="dxa"/>
-        <w:tblLook w:val="04A0" w:firstRow="1" w:lastRow="0" w:firstColumn="1" w:lastColumn="0" w:noHBand="0" w:noVBand="1"/>
-      </w:tblPr>
-      <w:tblGrid>
-        <w:gridCol w:w="2077"/>
-        <w:gridCol w:w="1329"/>
-        <w:gridCol w:w="936"/>
-        <w:gridCol w:w="1026"/>
-        <w:gridCol w:w="988"/>
-        <w:gridCol w:w="992"/>
-        <w:gridCol w:w="1066"/>
-      </w:tblGrid>
-      <w:tr>
-        <w:trPr>
-          <w:trHeight w:val="1440"/>
-        </w:trPr>
-        <w:tc>
-          <w:tcPr>
-            <w:tcW w:w="2546" w:type="dxa"/>
-            <w:hideMark/>
-          </w:tcPr>
-          <w:p>
-            <w:pPr>
-              <w:ind w:firstLine="0"/>
-              <w:rPr>
-                <w:b/>
-                <w:bCs/>
-                <w:szCs w:val="26"/>
-              </w:rPr>
-            </w:pPr>
-            <w:r>
-              <w:rPr>
-                <w:b/>
-                <w:bCs/>
-                <w:szCs w:val="26"/>
-              </w:rPr>
-              <w:t>Triệu chứng</w:t>
-            </w:r>
-          </w:p>
-        </w:tc>
-        <w:tc>
-          <w:tcPr>
-            <w:tcW w:w="238" w:type="dxa"/>
-            <w:hideMark/>
-          </w:tcPr>
-          <w:p>
-            <w:pPr>
-              <w:ind w:firstLine="0"/>
-              <w:rPr>
-                <w:b/>
-                <w:bCs/>
-                <w:szCs w:val="26"/>
-              </w:rPr>
-            </w:pPr>
-            <w:r>
-              <w:rPr>
-                <w:b/>
-                <w:bCs/>
-                <w:szCs w:val="26"/>
-              </w:rPr>
-              <w:t>BPTNMT</w:t>
-            </w:r>
-          </w:p>
-        </w:tc>
-        <w:tc>
-          <w:tcPr>
-            <w:tcW w:w="1064" w:type="dxa"/>
-            <w:hideMark/>
-          </w:tcPr>
-          <w:p>
-            <w:pPr>
-              <w:ind w:firstLine="0"/>
-              <w:rPr>
-                <w:b/>
-                <w:bCs/>
-                <w:szCs w:val="26"/>
-              </w:rPr>
-            </w:pPr>
-            <w:r>
-              <w:rPr>
-                <w:b/>
-                <w:bCs/>
-                <w:szCs w:val="26"/>
-              </w:rPr>
-              <w:t>Lao phổi</w:t>
-            </w:r>
-          </w:p>
-        </w:tc>
-        <w:tc>
-          <w:tcPr>
-            <w:tcW w:w="1164" w:type="dxa"/>
-            <w:hideMark/>
-          </w:tcPr>
-          <w:p>
-            <w:pPr>
-              <w:ind w:firstLine="0"/>
-              <w:rPr>
-                <w:b/>
-                <w:bCs/>
-                <w:szCs w:val="26"/>
-              </w:rPr>
-            </w:pPr>
-            <w:r>
-              <w:rPr>
-                <w:b/>
-                <w:bCs/>
-                <w:szCs w:val="26"/>
-              </w:rPr>
-              <w:t>Giãn phế quản</w:t>
-            </w:r>
-          </w:p>
-        </w:tc>
-        <w:tc>
-          <w:tcPr>
-            <w:tcW w:w="1073" w:type="dxa"/>
-            <w:hideMark/>
-          </w:tcPr>
-          <w:p>
-            <w:pPr>
-              <w:ind w:firstLine="0"/>
-              <w:rPr>
-                <w:b/>
-                <w:bCs/>
-                <w:szCs w:val="26"/>
-              </w:rPr>
-            </w:pPr>
-            <w:r>
-              <w:rPr>
-                <w:b/>
-                <w:bCs/>
-                <w:szCs w:val="26"/>
-              </w:rPr>
-              <w:t>Suy tim ứ huyết</w:t>
-            </w:r>
-          </w:p>
-        </w:tc>
-        <w:tc>
-          <w:tcPr>
-            <w:tcW w:w="1112" w:type="dxa"/>
-            <w:hideMark/>
-          </w:tcPr>
-          <w:p>
-            <w:pPr>
-              <w:ind w:firstLine="0"/>
-              <w:rPr>
-                <w:b/>
-                <w:bCs/>
-                <w:szCs w:val="26"/>
-              </w:rPr>
-            </w:pPr>
-            <w:r>
-              <w:rPr>
-                <w:b/>
-                <w:bCs/>
-                <w:szCs w:val="26"/>
-              </w:rPr>
-              <w:t>Hen phế quản</w:t>
-            </w:r>
-          </w:p>
-        </w:tc>
-        <w:tc>
-          <w:tcPr>
-            <w:tcW w:w="1217" w:type="dxa"/>
-            <w:hideMark/>
-          </w:tcPr>
-          <w:p>
-            <w:pPr>
-              <w:ind w:firstLine="0"/>
-              <w:rPr>
-                <w:b/>
-                <w:bCs/>
-                <w:szCs w:val="26"/>
-              </w:rPr>
-            </w:pPr>
-            <w:r>
-              <w:rPr>
-                <w:b/>
-                <w:bCs/>
-                <w:szCs w:val="26"/>
-              </w:rPr>
-              <w:t>Viêm toàn tiểu phế quản lan tỏa</w:t>
-            </w:r>
-          </w:p>
-        </w:tc>
-      </w:tr>
-      <w:tr>
-        <w:trPr>
-          <w:trHeight w:val="576"/>
-        </w:trPr>
-        <w:tc>
-          <w:tcPr>
-            <w:tcW w:w="2546" w:type="dxa"/>
-            <w:hideMark/>
-          </w:tcPr>
-          <w:p>
-            <w:pPr>
-              <w:ind w:firstLine="0"/>
-              <w:rPr>
-                <w:szCs w:val="26"/>
-              </w:rPr>
-            </w:pPr>
-            <w:r>
-              <w:rPr>
-                <w:szCs w:val="26"/>
-              </w:rPr>
-              <w:t>Ho kéo dài</w:t>
-            </w:r>
-          </w:p>
-        </w:tc>
-        <w:tc>
-          <w:tcPr>
-            <w:tcW w:w="238" w:type="dxa"/>
-            <w:hideMark/>
-          </w:tcPr>
-          <w:p>
-            <w:pPr>
-              <w:ind w:firstLine="0"/>
-              <w:rPr>
-                <w:szCs w:val="26"/>
-              </w:rPr>
-            </w:pPr>
-            <w:r>
-              <w:rPr>
-                <w:szCs w:val="26"/>
-              </w:rPr>
-              <w:t>x</w:t>
-            </w:r>
-          </w:p>
-        </w:tc>
-        <w:tc>
-          <w:tcPr>
-            <w:tcW w:w="1064" w:type="dxa"/>
-            <w:hideMark/>
-          </w:tcPr>
-          <w:p>
-            <w:pPr>
-              <w:ind w:firstLine="0"/>
-              <w:rPr>
-                <w:szCs w:val="26"/>
-              </w:rPr>
-            </w:pPr>
-            <w:r>
-              <w:rPr>
-                <w:szCs w:val="26"/>
-              </w:rPr>
-              <w:t>x</w:t>
-            </w:r>
-          </w:p>
-        </w:tc>
-        <w:tc>
-          <w:tcPr>
-            <w:tcW w:w="1164" w:type="dxa"/>
-            <w:hideMark/>
-          </w:tcPr>
-          <w:p>
-            <w:pPr>
-              <w:ind w:firstLine="0"/>
-              <w:rPr>
-                <w:szCs w:val="26"/>
-              </w:rPr>
-            </w:pPr>
-            <w:r>
-              <w:rPr>
-                <w:szCs w:val="26"/>
-              </w:rPr>
-              <w:t>x</w:t>
-            </w:r>
-          </w:p>
-        </w:tc>
-        <w:tc>
-          <w:tcPr>
-            <w:tcW w:w="1073" w:type="dxa"/>
-            <w:hideMark/>
-          </w:tcPr>
-          <w:p>
-            <w:pPr>
-              <w:ind w:firstLine="0"/>
-              <w:rPr>
-                <w:szCs w:val="26"/>
-              </w:rPr>
-            </w:pPr>
-          </w:p>
-        </w:tc>
-        <w:tc>
-          <w:tcPr>
-            <w:tcW w:w="1112" w:type="dxa"/>
-            <w:hideMark/>
-          </w:tcPr>
-          <w:p>
-            <w:pPr>
-              <w:ind w:firstLine="0"/>
-              <w:rPr>
-                <w:szCs w:val="26"/>
-              </w:rPr>
-            </w:pPr>
-            <w:r>
-              <w:rPr>
-                <w:szCs w:val="26"/>
-              </w:rPr>
-              <w:t>x</w:t>
-            </w:r>
-          </w:p>
-        </w:tc>
-        <w:tc>
-          <w:tcPr>
-            <w:tcW w:w="1217" w:type="dxa"/>
-            <w:hideMark/>
-          </w:tcPr>
-          <w:p>
-            <w:pPr>
-              <w:ind w:firstLine="0"/>
-              <w:rPr>
-                <w:szCs w:val="26"/>
-              </w:rPr>
-            </w:pPr>
-          </w:p>
-        </w:tc>
-      </w:tr>
-      <w:tr>
-        <w:trPr>
-          <w:trHeight w:val="864"/>
-        </w:trPr>
-        <w:tc>
-          <w:tcPr>
-            <w:tcW w:w="2546" w:type="dxa"/>
-            <w:hideMark/>
-          </w:tcPr>
-          <w:p>
-            <w:pPr>
-              <w:ind w:firstLine="0"/>
-              <w:rPr>
-                <w:szCs w:val="26"/>
-              </w:rPr>
-            </w:pPr>
-            <w:r>
-              <w:rPr>
-                <w:szCs w:val="26"/>
-              </w:rPr>
-              <w:t>Khạc đờm kéo dài</w:t>
-            </w:r>
-          </w:p>
-        </w:tc>
-        <w:tc>
-          <w:tcPr>
-            <w:tcW w:w="238" w:type="dxa"/>
-            <w:hideMark/>
-          </w:tcPr>
-          <w:p>
-            <w:pPr>
-              <w:ind w:firstLine="0"/>
-              <w:rPr>
-                <w:szCs w:val="26"/>
-              </w:rPr>
-            </w:pPr>
-            <w:r>
-              <w:rPr>
-                <w:szCs w:val="26"/>
-              </w:rPr>
-              <w:t>x</w:t>
-            </w:r>
-          </w:p>
-        </w:tc>
-        <w:tc>
-          <w:tcPr>
-            <w:tcW w:w="1064" w:type="dxa"/>
-            <w:hideMark/>
-          </w:tcPr>
-          <w:p>
-            <w:pPr>
-              <w:ind w:firstLine="0"/>
-              <w:rPr>
-                <w:szCs w:val="26"/>
-              </w:rPr>
-            </w:pPr>
-            <w:r>
-              <w:rPr>
-                <w:szCs w:val="26"/>
-              </w:rPr>
-              <w:t>x</w:t>
-            </w:r>
-          </w:p>
-        </w:tc>
-        <w:tc>
-          <w:tcPr>
-            <w:tcW w:w="1164" w:type="dxa"/>
-            <w:hideMark/>
-          </w:tcPr>
-          <w:p>
-            <w:pPr>
-              <w:ind w:firstLine="0"/>
-              <w:rPr>
-                <w:szCs w:val="26"/>
-              </w:rPr>
-            </w:pPr>
-            <w:r>
-              <w:rPr>
-                <w:szCs w:val="26"/>
-              </w:rPr>
-              <w:t>x</w:t>
-            </w:r>
-          </w:p>
-        </w:tc>
-        <w:tc>
-          <w:tcPr>
-            <w:tcW w:w="1073" w:type="dxa"/>
-            <w:hideMark/>
-          </w:tcPr>
-          <w:p>
-            <w:pPr>
-              <w:ind w:firstLine="0"/>
-              <w:rPr>
-                <w:szCs w:val="26"/>
-              </w:rPr>
-            </w:pPr>
-          </w:p>
-        </w:tc>
-        <w:tc>
-          <w:tcPr>
-            <w:tcW w:w="1112" w:type="dxa"/>
-            <w:hideMark/>
-          </w:tcPr>
-          <w:p>
-            <w:pPr>
-              <w:ind w:firstLine="0"/>
-              <w:rPr>
-                <w:szCs w:val="26"/>
-              </w:rPr>
-            </w:pPr>
-          </w:p>
-        </w:tc>
-        <w:tc>
-          <w:tcPr>
-            <w:tcW w:w="1217" w:type="dxa"/>
-            <w:hideMark/>
-          </w:tcPr>
-          <w:p>
-            <w:pPr>
-              <w:ind w:firstLine="0"/>
-              <w:rPr>
-                <w:szCs w:val="26"/>
-              </w:rPr>
-            </w:pPr>
-          </w:p>
-        </w:tc>
-      </w:tr>
-      <w:tr>
-        <w:trPr>
-          <w:trHeight w:val="1152"/>
-        </w:trPr>
-        <w:tc>
-          <w:tcPr>
-            <w:tcW w:w="2546" w:type="dxa"/>
-            <w:hideMark/>
-          </w:tcPr>
-          <w:p>
-            <w:pPr>
-              <w:ind w:firstLine="0"/>
-              <w:rPr>
-                <w:szCs w:val="26"/>
-              </w:rPr>
-            </w:pPr>
-            <w:r>
-              <w:rPr>
-                <w:szCs w:val="26"/>
-              </w:rPr>
-              <w:t>Khó thở tăng dần theo thời gian</w:t>
-            </w:r>
-          </w:p>
-        </w:tc>
-        <w:tc>
-          <w:tcPr>
-            <w:tcW w:w="238" w:type="dxa"/>
-            <w:hideMark/>
-          </w:tcPr>
-          <w:p>
-            <w:pPr>
-              <w:ind w:firstLine="0"/>
-              <w:rPr>
-                <w:szCs w:val="26"/>
-              </w:rPr>
-            </w:pPr>
-            <w:r>
-              <w:rPr>
-                <w:szCs w:val="26"/>
-              </w:rPr>
-              <w:t>x</w:t>
-            </w:r>
-          </w:p>
-        </w:tc>
-        <w:tc>
-          <w:tcPr>
-            <w:tcW w:w="1064" w:type="dxa"/>
-            <w:hideMark/>
-          </w:tcPr>
-          <w:p>
-            <w:pPr>
-              <w:ind w:firstLine="0"/>
-              <w:rPr>
-                <w:szCs w:val="26"/>
-              </w:rPr>
-            </w:pPr>
-          </w:p>
-        </w:tc>
-        <w:tc>
-          <w:tcPr>
-            <w:tcW w:w="1164" w:type="dxa"/>
-            <w:hideMark/>
-          </w:tcPr>
-          <w:p>
-            <w:pPr>
-              <w:ind w:firstLine="0"/>
-              <w:rPr>
-                <w:szCs w:val="26"/>
-              </w:rPr>
-            </w:pPr>
-          </w:p>
-        </w:tc>
-        <w:tc>
-          <w:tcPr>
-            <w:tcW w:w="1073" w:type="dxa"/>
-            <w:hideMark/>
-          </w:tcPr>
-          <w:p>
-            <w:pPr>
-              <w:ind w:firstLine="0"/>
-              <w:rPr>
-                <w:szCs w:val="26"/>
-              </w:rPr>
-            </w:pPr>
-            <w:r>
-              <w:rPr>
-                <w:szCs w:val="26"/>
-              </w:rPr>
-              <w:t>x</w:t>
-            </w:r>
-          </w:p>
-        </w:tc>
-        <w:tc>
-          <w:tcPr>
-            <w:tcW w:w="1112" w:type="dxa"/>
-            <w:hideMark/>
-          </w:tcPr>
-          <w:p>
-            <w:pPr>
-              <w:ind w:firstLine="0"/>
-              <w:rPr>
-                <w:szCs w:val="26"/>
-              </w:rPr>
-            </w:pPr>
-          </w:p>
-        </w:tc>
-        <w:tc>
-          <w:tcPr>
-            <w:tcW w:w="1217" w:type="dxa"/>
-            <w:hideMark/>
-          </w:tcPr>
-          <w:p>
-            <w:pPr>
-              <w:ind w:firstLine="0"/>
-              <w:rPr>
-                <w:szCs w:val="26"/>
-              </w:rPr>
-            </w:pPr>
-          </w:p>
-        </w:tc>
-      </w:tr>
-      <w:tr>
-        <w:trPr>
-          <w:trHeight w:val="1152"/>
-        </w:trPr>
-        <w:tc>
-          <w:tcPr>
-            <w:tcW w:w="2546" w:type="dxa"/>
-            <w:hideMark/>
-          </w:tcPr>
-          <w:p>
-            <w:pPr>
-              <w:ind w:firstLine="0"/>
-              <w:rPr>
-                <w:szCs w:val="26"/>
-              </w:rPr>
-            </w:pPr>
-            <w:r>
-              <w:rPr>
-                <w:szCs w:val="26"/>
-              </w:rPr>
-              <w:t>Khó thở khi gắng sức hoặc nghỉ ngơi</w:t>
-            </w:r>
-          </w:p>
-        </w:tc>
-        <w:tc>
-          <w:tcPr>
-            <w:tcW w:w="238" w:type="dxa"/>
-            <w:hideMark/>
-          </w:tcPr>
-          <w:p>
-            <w:pPr>
-              <w:ind w:firstLine="0"/>
-              <w:rPr>
-                <w:szCs w:val="26"/>
-              </w:rPr>
-            </w:pPr>
-            <w:r>
-              <w:rPr>
-                <w:szCs w:val="26"/>
-              </w:rPr>
-              <w:t>x</w:t>
-            </w:r>
-          </w:p>
-        </w:tc>
-        <w:tc>
-          <w:tcPr>
-            <w:tcW w:w="1064" w:type="dxa"/>
-            <w:hideMark/>
-          </w:tcPr>
-          <w:p>
-            <w:pPr>
-              <w:ind w:firstLine="0"/>
-              <w:rPr>
-                <w:szCs w:val="26"/>
-              </w:rPr>
-            </w:pPr>
-          </w:p>
-        </w:tc>
-        <w:tc>
-          <w:tcPr>
-            <w:tcW w:w="1164" w:type="dxa"/>
-            <w:hideMark/>
-          </w:tcPr>
-          <w:p>
-            <w:pPr>
-              <w:ind w:firstLine="0"/>
-              <w:rPr>
-                <w:szCs w:val="26"/>
-              </w:rPr>
-            </w:pPr>
-          </w:p>
-        </w:tc>
-        <w:tc>
-          <w:tcPr>
-            <w:tcW w:w="1073" w:type="dxa"/>
-            <w:hideMark/>
-          </w:tcPr>
-          <w:p>
-            <w:pPr>
-              <w:ind w:firstLine="0"/>
-              <w:rPr>
-                <w:szCs w:val="26"/>
-              </w:rPr>
-            </w:pPr>
-            <w:r>
-              <w:rPr>
-                <w:szCs w:val="26"/>
-              </w:rPr>
-              <w:t>x</w:t>
-            </w:r>
-          </w:p>
-        </w:tc>
-        <w:tc>
-          <w:tcPr>
-            <w:tcW w:w="1112" w:type="dxa"/>
-            <w:hideMark/>
-          </w:tcPr>
-          <w:p>
-            <w:pPr>
-              <w:ind w:firstLine="0"/>
-              <w:rPr>
-                <w:szCs w:val="26"/>
-              </w:rPr>
-            </w:pPr>
-            <w:r>
-              <w:rPr>
-                <w:szCs w:val="26"/>
-              </w:rPr>
-              <w:t>x</w:t>
-            </w:r>
-          </w:p>
-        </w:tc>
-        <w:tc>
-          <w:tcPr>
-            <w:tcW w:w="1217" w:type="dxa"/>
-            <w:hideMark/>
-          </w:tcPr>
-          <w:p>
-            <w:pPr>
-              <w:ind w:firstLine="0"/>
-              <w:rPr>
-                <w:szCs w:val="26"/>
-              </w:rPr>
-            </w:pPr>
-          </w:p>
-        </w:tc>
-      </w:tr>
-      <w:tr>
-        <w:trPr>
-          <w:trHeight w:val="1152"/>
-        </w:trPr>
-        <w:tc>
-          <w:tcPr>
-            <w:tcW w:w="2546" w:type="dxa"/>
-            <w:hideMark/>
-          </w:tcPr>
-          <w:p>
-            <w:pPr>
-              <w:ind w:firstLine="0"/>
-              <w:rPr>
-                <w:szCs w:val="26"/>
-              </w:rPr>
-            </w:pPr>
-            <w:r>
-              <w:rPr>
-                <w:szCs w:val="26"/>
-              </w:rPr>
-              <w:t>Tiền sử hút thuốc lá, thuốc lào</w:t>
-            </w:r>
-          </w:p>
-        </w:tc>
-        <w:tc>
-          <w:tcPr>
-            <w:tcW w:w="238" w:type="dxa"/>
-            <w:hideMark/>
-          </w:tcPr>
-          <w:p>
-            <w:pPr>
-              <w:ind w:firstLine="0"/>
-              <w:rPr>
-                <w:szCs w:val="26"/>
-              </w:rPr>
-            </w:pPr>
-            <w:r>
-              <w:rPr>
-                <w:szCs w:val="26"/>
-              </w:rPr>
-              <w:t>x</w:t>
-            </w:r>
-          </w:p>
-        </w:tc>
-        <w:tc>
-          <w:tcPr>
-            <w:tcW w:w="1064" w:type="dxa"/>
-            <w:hideMark/>
-          </w:tcPr>
-          <w:p>
-            <w:pPr>
-              <w:ind w:firstLine="0"/>
-              <w:rPr>
-                <w:szCs w:val="26"/>
-              </w:rPr>
-            </w:pPr>
-          </w:p>
-        </w:tc>
-        <w:tc>
-          <w:tcPr>
-            <w:tcW w:w="1164" w:type="dxa"/>
-            <w:hideMark/>
-          </w:tcPr>
-          <w:p>
-            <w:pPr>
-              <w:ind w:firstLine="0"/>
-              <w:rPr>
-                <w:szCs w:val="26"/>
-              </w:rPr>
-            </w:pPr>
-          </w:p>
-        </w:tc>
-        <w:tc>
-          <w:tcPr>
-            <w:tcW w:w="1073" w:type="dxa"/>
-            <w:hideMark/>
-          </w:tcPr>
-          <w:p>
-            <w:pPr>
-              <w:ind w:firstLine="0"/>
-              <w:rPr>
-                <w:szCs w:val="26"/>
-              </w:rPr>
-            </w:pPr>
-          </w:p>
-        </w:tc>
-        <w:tc>
-          <w:tcPr>
-            <w:tcW w:w="1112" w:type="dxa"/>
-            <w:hideMark/>
-          </w:tcPr>
-          <w:p>
-            <w:pPr>
-              <w:ind w:firstLine="0"/>
-              <w:rPr>
-                <w:szCs w:val="26"/>
-              </w:rPr>
-            </w:pPr>
-            <w:r>
-              <w:rPr>
-                <w:szCs w:val="26"/>
-              </w:rPr>
-              <w:t>x</w:t>
-            </w:r>
-          </w:p>
-        </w:tc>
-        <w:tc>
-          <w:tcPr>
-            <w:tcW w:w="1217" w:type="dxa"/>
-            <w:hideMark/>
-          </w:tcPr>
-          <w:p>
-            <w:pPr>
-              <w:ind w:firstLine="0"/>
-              <w:rPr>
-                <w:szCs w:val="26"/>
-              </w:rPr>
-            </w:pPr>
-          </w:p>
-        </w:tc>
-      </w:tr>
-      <w:tr>
-        <w:trPr>
-          <w:trHeight w:val="576"/>
-        </w:trPr>
-        <w:tc>
-          <w:tcPr>
-            <w:tcW w:w="2546" w:type="dxa"/>
-            <w:hideMark/>
-          </w:tcPr>
-          <w:p>
-            <w:pPr>
-              <w:ind w:firstLine="0"/>
-              <w:rPr>
-                <w:szCs w:val="26"/>
-              </w:rPr>
-            </w:pPr>
-            <w:r>
-              <w:rPr>
-                <w:szCs w:val="26"/>
-              </w:rPr>
-              <w:t>Ho ra máu</w:t>
-            </w:r>
-          </w:p>
-        </w:tc>
-        <w:tc>
-          <w:tcPr>
-            <w:tcW w:w="238" w:type="dxa"/>
-            <w:hideMark/>
-          </w:tcPr>
-          <w:p>
-            <w:pPr>
-              <w:ind w:firstLine="0"/>
-              <w:rPr>
-                <w:szCs w:val="26"/>
-              </w:rPr>
-            </w:pPr>
-          </w:p>
-        </w:tc>
-        <w:tc>
-          <w:tcPr>
-            <w:tcW w:w="1064" w:type="dxa"/>
-            <w:hideMark/>
-          </w:tcPr>
-          <w:p>
-            <w:pPr>
-              <w:ind w:firstLine="0"/>
-              <w:rPr>
-                <w:szCs w:val="26"/>
-              </w:rPr>
-            </w:pPr>
-            <w:r>
-              <w:rPr>
-                <w:szCs w:val="26"/>
-              </w:rPr>
-              <w:t>x</w:t>
-            </w:r>
-          </w:p>
-        </w:tc>
-        <w:tc>
-          <w:tcPr>
-            <w:tcW w:w="1164" w:type="dxa"/>
-            <w:hideMark/>
-          </w:tcPr>
-          <w:p>
-            <w:pPr>
-              <w:ind w:firstLine="0"/>
-              <w:rPr>
-                <w:szCs w:val="26"/>
-              </w:rPr>
-            </w:pPr>
-          </w:p>
-        </w:tc>
-        <w:tc>
-          <w:tcPr>
-            <w:tcW w:w="1073" w:type="dxa"/>
-            <w:hideMark/>
-          </w:tcPr>
-          <w:p>
-            <w:pPr>
-              <w:ind w:firstLine="0"/>
-              <w:rPr>
-                <w:szCs w:val="26"/>
-              </w:rPr>
-            </w:pPr>
-          </w:p>
-        </w:tc>
-        <w:tc>
-          <w:tcPr>
-            <w:tcW w:w="1112" w:type="dxa"/>
-            <w:hideMark/>
-          </w:tcPr>
-          <w:p>
-            <w:pPr>
-              <w:ind w:firstLine="0"/>
-              <w:rPr>
-                <w:szCs w:val="26"/>
-              </w:rPr>
-            </w:pPr>
-          </w:p>
-        </w:tc>
-        <w:tc>
-          <w:tcPr>
-            <w:tcW w:w="1217" w:type="dxa"/>
-            <w:hideMark/>
-          </w:tcPr>
-          <w:p>
-            <w:pPr>
-              <w:ind w:firstLine="0"/>
-              <w:rPr>
-                <w:szCs w:val="26"/>
-              </w:rPr>
-            </w:pPr>
-          </w:p>
-        </w:tc>
-      </w:tr>
-      <w:tr>
-        <w:trPr>
-          <w:trHeight w:val="576"/>
-        </w:trPr>
-        <w:tc>
-          <w:tcPr>
-            <w:tcW w:w="2546" w:type="dxa"/>
-            <w:hideMark/>
-          </w:tcPr>
-          <w:p>
-            <w:pPr>
-              <w:ind w:firstLine="0"/>
-              <w:rPr>
-                <w:szCs w:val="26"/>
-              </w:rPr>
-            </w:pPr>
-            <w:r>
-              <w:rPr>
-                <w:szCs w:val="26"/>
-              </w:rPr>
-              <w:t>Sốt nhẹ về chiều</w:t>
-            </w:r>
-          </w:p>
-        </w:tc>
-        <w:tc>
-          <w:tcPr>
-            <w:tcW w:w="238" w:type="dxa"/>
-            <w:hideMark/>
-          </w:tcPr>
-          <w:p>
-            <w:pPr>
-              <w:ind w:firstLine="0"/>
-              <w:rPr>
-                <w:szCs w:val="26"/>
-              </w:rPr>
-            </w:pPr>
-          </w:p>
-        </w:tc>
-        <w:tc>
-          <w:tcPr>
-            <w:tcW w:w="1064" w:type="dxa"/>
-            <w:hideMark/>
-          </w:tcPr>
-          <w:p>
-            <w:pPr>
-              <w:ind w:firstLine="0"/>
-              <w:rPr>
-                <w:szCs w:val="26"/>
-              </w:rPr>
-            </w:pPr>
-            <w:r>
-              <w:rPr>
-                <w:szCs w:val="26"/>
-              </w:rPr>
-              <w:t>x</w:t>
-            </w:r>
-          </w:p>
-        </w:tc>
-        <w:tc>
-          <w:tcPr>
-            <w:tcW w:w="1164" w:type="dxa"/>
-            <w:hideMark/>
-          </w:tcPr>
-          <w:p>
-            <w:pPr>
-              <w:ind w:firstLine="0"/>
-              <w:rPr>
-                <w:szCs w:val="26"/>
-              </w:rPr>
-            </w:pPr>
-          </w:p>
-        </w:tc>
-        <w:tc>
-          <w:tcPr>
-            <w:tcW w:w="1073" w:type="dxa"/>
-            <w:hideMark/>
-          </w:tcPr>
-          <w:p>
-            <w:pPr>
-              <w:ind w:firstLine="0"/>
-              <w:rPr>
-                <w:szCs w:val="26"/>
-              </w:rPr>
-            </w:pPr>
-          </w:p>
-        </w:tc>
-        <w:tc>
-          <w:tcPr>
-            <w:tcW w:w="1112" w:type="dxa"/>
-            <w:hideMark/>
-          </w:tcPr>
-          <w:p>
-            <w:pPr>
-              <w:ind w:firstLine="0"/>
-              <w:rPr>
-                <w:szCs w:val="26"/>
-              </w:rPr>
-            </w:pPr>
-          </w:p>
-        </w:tc>
-        <w:tc>
-          <w:tcPr>
-            <w:tcW w:w="1217" w:type="dxa"/>
-            <w:hideMark/>
-          </w:tcPr>
-          <w:p>
-            <w:pPr>
-              <w:ind w:firstLine="0"/>
-              <w:rPr>
-                <w:szCs w:val="26"/>
-              </w:rPr>
-            </w:pPr>
-          </w:p>
-        </w:tc>
-      </w:tr>
-      <w:tr>
-        <w:trPr>
-          <w:trHeight w:val="576"/>
-        </w:trPr>
-        <w:tc>
-          <w:tcPr>
-            <w:tcW w:w="2546" w:type="dxa"/>
-            <w:hideMark/>
-          </w:tcPr>
-          <w:p>
-            <w:pPr>
-              <w:ind w:firstLine="0"/>
-              <w:rPr>
-                <w:szCs w:val="26"/>
-              </w:rPr>
-            </w:pPr>
-            <w:r>
-              <w:rPr>
-                <w:szCs w:val="26"/>
-              </w:rPr>
-              <w:t>Sụt cân, mệt mỏi</w:t>
-            </w:r>
-          </w:p>
-        </w:tc>
-        <w:tc>
-          <w:tcPr>
-            <w:tcW w:w="238" w:type="dxa"/>
-            <w:hideMark/>
-          </w:tcPr>
-          <w:p>
-            <w:pPr>
-              <w:ind w:firstLine="0"/>
-              <w:rPr>
-                <w:szCs w:val="26"/>
-              </w:rPr>
-            </w:pPr>
-            <w:r>
-              <w:rPr>
-                <w:szCs w:val="26"/>
-              </w:rPr>
-              <w:t>x</w:t>
-            </w:r>
-          </w:p>
-        </w:tc>
-        <w:tc>
-          <w:tcPr>
-            <w:tcW w:w="1064" w:type="dxa"/>
-            <w:hideMark/>
-          </w:tcPr>
-          <w:p>
-            <w:pPr>
-              <w:ind w:firstLine="0"/>
-              <w:rPr>
-                <w:szCs w:val="26"/>
-              </w:rPr>
-            </w:pPr>
-            <w:r>
-              <w:rPr>
-                <w:szCs w:val="26"/>
-              </w:rPr>
-              <w:t>x</w:t>
-            </w:r>
-          </w:p>
-        </w:tc>
-        <w:tc>
-          <w:tcPr>
-            <w:tcW w:w="1164" w:type="dxa"/>
-            <w:hideMark/>
-          </w:tcPr>
-          <w:p>
-            <w:pPr>
-              <w:ind w:firstLine="0"/>
-              <w:rPr>
-                <w:szCs w:val="26"/>
-              </w:rPr>
-            </w:pPr>
-          </w:p>
-        </w:tc>
-        <w:tc>
-          <w:tcPr>
-            <w:tcW w:w="1073" w:type="dxa"/>
-            <w:hideMark/>
-          </w:tcPr>
-          <w:p>
-            <w:pPr>
-              <w:ind w:firstLine="0"/>
-              <w:rPr>
-                <w:szCs w:val="26"/>
-              </w:rPr>
-            </w:pPr>
-          </w:p>
-        </w:tc>
-        <w:tc>
-          <w:tcPr>
-            <w:tcW w:w="1112" w:type="dxa"/>
-            <w:hideMark/>
-          </w:tcPr>
-          <w:p>
-            <w:pPr>
-              <w:ind w:firstLine="0"/>
-              <w:rPr>
-                <w:szCs w:val="26"/>
-              </w:rPr>
-            </w:pPr>
-          </w:p>
-        </w:tc>
-        <w:tc>
-          <w:tcPr>
-            <w:tcW w:w="1217" w:type="dxa"/>
-            <w:hideMark/>
-          </w:tcPr>
-          <w:p>
-            <w:pPr>
-              <w:ind w:firstLine="0"/>
-              <w:rPr>
-                <w:szCs w:val="26"/>
-              </w:rPr>
-            </w:pPr>
-          </w:p>
-        </w:tc>
-      </w:tr>
-      <w:tr>
-        <w:trPr>
-          <w:trHeight w:val="576"/>
-        </w:trPr>
-        <w:tc>
-          <w:tcPr>
-            <w:tcW w:w="2546" w:type="dxa"/>
-            <w:hideMark/>
-          </w:tcPr>
-          <w:p>
-            <w:pPr>
-              <w:ind w:firstLine="0"/>
-              <w:rPr>
-                <w:szCs w:val="26"/>
-              </w:rPr>
-            </w:pPr>
-            <w:r>
-              <w:rPr>
-                <w:szCs w:val="26"/>
-              </w:rPr>
-              <w:t>Ran nổ, ran ẩm</w:t>
-            </w:r>
-          </w:p>
-        </w:tc>
-        <w:tc>
-          <w:tcPr>
-            <w:tcW w:w="238" w:type="dxa"/>
-            <w:hideMark/>
-          </w:tcPr>
-          <w:p>
-            <w:pPr>
-              <w:ind w:firstLine="0"/>
-              <w:rPr>
-                <w:szCs w:val="26"/>
-              </w:rPr>
-            </w:pPr>
-          </w:p>
-        </w:tc>
-        <w:tc>
-          <w:tcPr>
-            <w:tcW w:w="1064" w:type="dxa"/>
-            <w:hideMark/>
-          </w:tcPr>
-          <w:p>
-            <w:pPr>
-              <w:ind w:firstLine="0"/>
-              <w:rPr>
-                <w:szCs w:val="26"/>
-              </w:rPr>
-            </w:pPr>
-          </w:p>
-        </w:tc>
-        <w:tc>
-          <w:tcPr>
-            <w:tcW w:w="1164" w:type="dxa"/>
-            <w:hideMark/>
-          </w:tcPr>
-          <w:p>
-            <w:pPr>
-              <w:ind w:firstLine="0"/>
-              <w:rPr>
-                <w:szCs w:val="26"/>
-              </w:rPr>
-            </w:pPr>
-            <w:r>
-              <w:rPr>
-                <w:szCs w:val="26"/>
-              </w:rPr>
-              <w:t>x</w:t>
-            </w:r>
-          </w:p>
-        </w:tc>
-        <w:tc>
-          <w:tcPr>
-            <w:tcW w:w="1073" w:type="dxa"/>
-            <w:hideMark/>
-          </w:tcPr>
-          <w:p>
-            <w:pPr>
-              <w:ind w:firstLine="0"/>
-              <w:rPr>
-                <w:szCs w:val="26"/>
-              </w:rPr>
-            </w:pPr>
-          </w:p>
-        </w:tc>
-        <w:tc>
-          <w:tcPr>
-            <w:tcW w:w="1112" w:type="dxa"/>
-            <w:hideMark/>
-          </w:tcPr>
-          <w:p>
-            <w:pPr>
-              <w:ind w:firstLine="0"/>
-              <w:rPr>
-                <w:szCs w:val="26"/>
-              </w:rPr>
-            </w:pPr>
-          </w:p>
-        </w:tc>
-        <w:tc>
-          <w:tcPr>
-            <w:tcW w:w="1217" w:type="dxa"/>
-            <w:hideMark/>
-          </w:tcPr>
-          <w:p>
-            <w:pPr>
-              <w:ind w:firstLine="0"/>
-              <w:rPr>
-                <w:szCs w:val="26"/>
-              </w:rPr>
-            </w:pPr>
-            <w:r>
-              <w:rPr>
-                <w:szCs w:val="26"/>
-              </w:rPr>
-              <w:t>x</w:t>
-            </w:r>
-          </w:p>
-        </w:tc>
-      </w:tr>
-      <w:tr>
-        <w:trPr>
-          <w:trHeight w:val="1152"/>
-        </w:trPr>
-        <w:tc>
-          <w:tcPr>
-            <w:tcW w:w="2546" w:type="dxa"/>
-            <w:hideMark/>
-          </w:tcPr>
-          <w:p>
-            <w:pPr>
-              <w:ind w:firstLine="0"/>
-              <w:rPr>
-                <w:szCs w:val="26"/>
-              </w:rPr>
-            </w:pPr>
-            <w:r>
-              <w:rPr>
-                <w:szCs w:val="26"/>
-              </w:rPr>
-              <w:t>Đờm đục hoặc đờm mủ nhiều</w:t>
-            </w:r>
-          </w:p>
-        </w:tc>
-        <w:tc>
-          <w:tcPr>
-            <w:tcW w:w="238" w:type="dxa"/>
-            <w:hideMark/>
-          </w:tcPr>
-          <w:p>
-            <w:pPr>
-              <w:ind w:firstLine="0"/>
-              <w:rPr>
-                <w:szCs w:val="26"/>
-              </w:rPr>
-            </w:pPr>
-          </w:p>
-        </w:tc>
-        <w:tc>
-          <w:tcPr>
-            <w:tcW w:w="1064" w:type="dxa"/>
-            <w:hideMark/>
-          </w:tcPr>
-          <w:p>
-            <w:pPr>
-              <w:ind w:firstLine="0"/>
-              <w:rPr>
-                <w:szCs w:val="26"/>
-              </w:rPr>
-            </w:pPr>
-          </w:p>
-        </w:tc>
-        <w:tc>
-          <w:tcPr>
-            <w:tcW w:w="1164" w:type="dxa"/>
-            <w:hideMark/>
-          </w:tcPr>
-          <w:p>
-            <w:pPr>
-              <w:ind w:firstLine="0"/>
-              <w:rPr>
-                <w:szCs w:val="26"/>
-              </w:rPr>
-            </w:pPr>
-            <w:r>
-              <w:rPr>
-                <w:szCs w:val="26"/>
-              </w:rPr>
-              <w:t>x</w:t>
-            </w:r>
-          </w:p>
-        </w:tc>
-        <w:tc>
-          <w:tcPr>
-            <w:tcW w:w="1073" w:type="dxa"/>
-            <w:hideMark/>
-          </w:tcPr>
-          <w:p>
-            <w:pPr>
-              <w:ind w:firstLine="0"/>
-              <w:rPr>
-                <w:szCs w:val="26"/>
-              </w:rPr>
-            </w:pPr>
-          </w:p>
-        </w:tc>
-        <w:tc>
-          <w:tcPr>
-            <w:tcW w:w="1112" w:type="dxa"/>
-            <w:hideMark/>
-          </w:tcPr>
-          <w:p>
-            <w:pPr>
-              <w:ind w:firstLine="0"/>
-              <w:rPr>
-                <w:szCs w:val="26"/>
-              </w:rPr>
-            </w:pPr>
-          </w:p>
-        </w:tc>
-        <w:tc>
-          <w:tcPr>
-            <w:tcW w:w="1217" w:type="dxa"/>
-            <w:hideMark/>
-          </w:tcPr>
-          <w:p>
-            <w:pPr>
-              <w:ind w:firstLine="0"/>
-              <w:rPr>
-                <w:szCs w:val="26"/>
-              </w:rPr>
-            </w:pPr>
-          </w:p>
-        </w:tc>
-      </w:tr>
-      <w:tr>
-        <w:trPr>
-          <w:trHeight w:val="2016"/>
-        </w:trPr>
-        <w:tc>
-          <w:tcPr>
-            <w:tcW w:w="2546" w:type="dxa"/>
-            <w:hideMark/>
-          </w:tcPr>
-          <w:p>
-            <w:pPr>
-              <w:ind w:firstLine="0"/>
-              <w:rPr>
-                <w:szCs w:val="26"/>
-              </w:rPr>
-            </w:pPr>
-            <w:r>
-              <w:rPr>
-                <w:szCs w:val="26"/>
-              </w:rPr>
-              <w:t>X-quang: tổn thương nốt đông đặc tụ đám/hang ở đỉnh</w:t>
-            </w:r>
-          </w:p>
-        </w:tc>
-        <w:tc>
-          <w:tcPr>
-            <w:tcW w:w="238" w:type="dxa"/>
-            <w:hideMark/>
-          </w:tcPr>
-          <w:p>
-            <w:pPr>
-              <w:ind w:firstLine="0"/>
-              <w:rPr>
-                <w:szCs w:val="26"/>
-              </w:rPr>
-            </w:pPr>
-          </w:p>
-        </w:tc>
-        <w:tc>
-          <w:tcPr>
-            <w:tcW w:w="1064" w:type="dxa"/>
-            <w:hideMark/>
-          </w:tcPr>
-          <w:p>
-            <w:pPr>
-              <w:ind w:firstLine="0"/>
-              <w:rPr>
-                <w:szCs w:val="26"/>
-              </w:rPr>
-            </w:pPr>
-            <w:r>
-              <w:rPr>
-                <w:szCs w:val="26"/>
-              </w:rPr>
-              <w:t>x</w:t>
-            </w:r>
-          </w:p>
-        </w:tc>
-        <w:tc>
-          <w:tcPr>
-            <w:tcW w:w="1164" w:type="dxa"/>
-            <w:hideMark/>
-          </w:tcPr>
-          <w:p>
-            <w:pPr>
-              <w:ind w:firstLine="0"/>
-              <w:rPr>
-                <w:szCs w:val="26"/>
-              </w:rPr>
-            </w:pPr>
-          </w:p>
-        </w:tc>
-        <w:tc>
-          <w:tcPr>
-            <w:tcW w:w="1073" w:type="dxa"/>
-            <w:hideMark/>
-          </w:tcPr>
-          <w:p>
-            <w:pPr>
-              <w:ind w:firstLine="0"/>
-              <w:rPr>
-                <w:szCs w:val="26"/>
-              </w:rPr>
-            </w:pPr>
-          </w:p>
-        </w:tc>
-        <w:tc>
-          <w:tcPr>
-            <w:tcW w:w="1112" w:type="dxa"/>
-            <w:hideMark/>
-          </w:tcPr>
-          <w:p>
-            <w:pPr>
-              <w:ind w:firstLine="0"/>
-              <w:rPr>
-                <w:szCs w:val="26"/>
-              </w:rPr>
-            </w:pPr>
-          </w:p>
-        </w:tc>
-        <w:tc>
-          <w:tcPr>
-            <w:tcW w:w="1217" w:type="dxa"/>
-            <w:hideMark/>
-          </w:tcPr>
-          <w:p>
-            <w:pPr>
-              <w:ind w:firstLine="0"/>
-              <w:rPr>
-                <w:szCs w:val="26"/>
-              </w:rPr>
-            </w:pPr>
-          </w:p>
-        </w:tc>
-      </w:tr>
-      <w:tr>
-        <w:trPr>
-          <w:trHeight w:val="1152"/>
-        </w:trPr>
-        <w:tc>
-          <w:tcPr>
-            <w:tcW w:w="2546" w:type="dxa"/>
-            <w:hideMark/>
-          </w:tcPr>
-          <w:p>
-            <w:pPr>
-              <w:ind w:firstLine="0"/>
-              <w:rPr>
-                <w:szCs w:val="26"/>
-              </w:rPr>
-            </w:pPr>
-            <w:r>
-              <w:rPr>
-                <w:szCs w:val="26"/>
-              </w:rPr>
-              <w:t>X-quang: bóng tim to, phù phổi</w:t>
-            </w:r>
-          </w:p>
-        </w:tc>
-        <w:tc>
-          <w:tcPr>
-            <w:tcW w:w="238" w:type="dxa"/>
-            <w:hideMark/>
-          </w:tcPr>
-          <w:p>
-            <w:pPr>
-              <w:ind w:firstLine="0"/>
-              <w:rPr>
-                <w:szCs w:val="26"/>
-              </w:rPr>
-            </w:pPr>
-          </w:p>
-        </w:tc>
-        <w:tc>
-          <w:tcPr>
-            <w:tcW w:w="1064" w:type="dxa"/>
-            <w:hideMark/>
-          </w:tcPr>
-          <w:p>
-            <w:pPr>
-              <w:ind w:firstLine="0"/>
-              <w:rPr>
-                <w:szCs w:val="26"/>
-              </w:rPr>
-            </w:pPr>
-          </w:p>
-        </w:tc>
-        <w:tc>
-          <w:tcPr>
-            <w:tcW w:w="1164" w:type="dxa"/>
-            <w:hideMark/>
-          </w:tcPr>
-          <w:p>
-            <w:pPr>
-              <w:ind w:firstLine="0"/>
-              <w:rPr>
-                <w:szCs w:val="26"/>
-              </w:rPr>
-            </w:pPr>
-          </w:p>
-        </w:tc>
-        <w:tc>
-          <w:tcPr>
-            <w:tcW w:w="1073" w:type="dxa"/>
-            <w:hideMark/>
-          </w:tcPr>
-          <w:p>
-            <w:pPr>
-              <w:ind w:firstLine="0"/>
-              <w:rPr>
-                <w:szCs w:val="26"/>
-              </w:rPr>
-            </w:pPr>
-            <w:r>
-              <w:rPr>
-                <w:szCs w:val="26"/>
-              </w:rPr>
-              <w:t>x</w:t>
-            </w:r>
-          </w:p>
-        </w:tc>
-        <w:tc>
-          <w:tcPr>
-            <w:tcW w:w="1112" w:type="dxa"/>
-            <w:hideMark/>
-          </w:tcPr>
-          <w:p>
-            <w:pPr>
-              <w:ind w:firstLine="0"/>
-              <w:rPr>
-                <w:szCs w:val="26"/>
-              </w:rPr>
-            </w:pPr>
-          </w:p>
-        </w:tc>
-        <w:tc>
-          <w:tcPr>
-            <w:tcW w:w="1217" w:type="dxa"/>
-            <w:hideMark/>
-          </w:tcPr>
-          <w:p>
-            <w:pPr>
-              <w:ind w:firstLine="0"/>
-              <w:rPr>
-                <w:szCs w:val="26"/>
-              </w:rPr>
-            </w:pPr>
-          </w:p>
-        </w:tc>
-      </w:tr>
-      <w:tr>
-        <w:trPr>
-          <w:trHeight w:val="864"/>
-        </w:trPr>
-        <w:tc>
-          <w:tcPr>
-            <w:tcW w:w="2546" w:type="dxa"/>
-            <w:hideMark/>
-          </w:tcPr>
-          <w:p>
-            <w:pPr>
-              <w:ind w:firstLine="0"/>
-              <w:rPr>
-                <w:szCs w:val="26"/>
-              </w:rPr>
-            </w:pPr>
-            <w:r>
-              <w:rPr>
-                <w:szCs w:val="26"/>
-              </w:rPr>
-              <w:lastRenderedPageBreak/>
-              <w:t>Rối loạn thông khí tắc nghẽn</w:t>
-            </w:r>
-          </w:p>
-        </w:tc>
-        <w:tc>
-          <w:tcPr>
-            <w:tcW w:w="238" w:type="dxa"/>
-            <w:hideMark/>
-          </w:tcPr>
-          <w:p>
-            <w:pPr>
-              <w:ind w:firstLine="0"/>
-              <w:rPr>
-                <w:szCs w:val="26"/>
-              </w:rPr>
-            </w:pPr>
-            <w:r>
-              <w:rPr>
-                <w:szCs w:val="26"/>
-              </w:rPr>
-              <w:t>x</w:t>
-            </w:r>
-          </w:p>
-        </w:tc>
-        <w:tc>
-          <w:tcPr>
-            <w:tcW w:w="1064" w:type="dxa"/>
-            <w:hideMark/>
-          </w:tcPr>
-          <w:p>
-            <w:pPr>
-              <w:ind w:firstLine="0"/>
-              <w:rPr>
-                <w:szCs w:val="26"/>
-              </w:rPr>
-            </w:pPr>
-          </w:p>
-        </w:tc>
-        <w:tc>
-          <w:tcPr>
-            <w:tcW w:w="1164" w:type="dxa"/>
-            <w:hideMark/>
-          </w:tcPr>
-          <w:p>
-            <w:pPr>
-              <w:ind w:firstLine="0"/>
-              <w:rPr>
-                <w:szCs w:val="26"/>
-              </w:rPr>
-            </w:pPr>
-          </w:p>
-        </w:tc>
-        <w:tc>
-          <w:tcPr>
-            <w:tcW w:w="1073" w:type="dxa"/>
-            <w:hideMark/>
-          </w:tcPr>
-          <w:p>
-            <w:pPr>
-              <w:ind w:firstLine="0"/>
-              <w:rPr>
-                <w:szCs w:val="26"/>
-              </w:rPr>
-            </w:pPr>
-          </w:p>
-        </w:tc>
-        <w:tc>
-          <w:tcPr>
-            <w:tcW w:w="1112" w:type="dxa"/>
-            <w:hideMark/>
-          </w:tcPr>
-          <w:p>
-            <w:pPr>
-              <w:ind w:firstLine="0"/>
-              <w:rPr>
-                <w:szCs w:val="26"/>
-              </w:rPr>
-            </w:pPr>
-            <w:r>
-              <w:rPr>
-                <w:szCs w:val="26"/>
-              </w:rPr>
-              <w:t>x</w:t>
-            </w:r>
-          </w:p>
-        </w:tc>
-        <w:tc>
-          <w:tcPr>
-            <w:tcW w:w="1217" w:type="dxa"/>
-            <w:hideMark/>
-          </w:tcPr>
-          <w:p>
-            <w:pPr>
-              <w:ind w:firstLine="0"/>
-              <w:rPr>
-                <w:szCs w:val="26"/>
-              </w:rPr>
-            </w:pPr>
-            <w:r>
-              <w:rPr>
-                <w:szCs w:val="26"/>
-              </w:rPr>
-              <w:t>x</w:t>
-            </w:r>
-          </w:p>
-        </w:tc>
-      </w:tr>
-      <w:tr>
-        <w:trPr>
-          <w:trHeight w:val="864"/>
-        </w:trPr>
-        <w:tc>
-          <w:tcPr>
-            <w:tcW w:w="2546" w:type="dxa"/>
-            <w:hideMark/>
-          </w:tcPr>
-          <w:p>
-            <w:pPr>
-              <w:ind w:firstLine="0"/>
-              <w:rPr>
-                <w:szCs w:val="26"/>
-              </w:rPr>
-            </w:pPr>
-            <w:r>
-              <w:rPr>
-                <w:szCs w:val="26"/>
-              </w:rPr>
-              <w:t>Rối loạn thông khí hạn chế</w:t>
-            </w:r>
-          </w:p>
-        </w:tc>
-        <w:tc>
-          <w:tcPr>
-            <w:tcW w:w="238" w:type="dxa"/>
-            <w:hideMark/>
-          </w:tcPr>
-          <w:p>
-            <w:pPr>
-              <w:ind w:firstLine="0"/>
-              <w:rPr>
-                <w:szCs w:val="26"/>
-              </w:rPr>
-            </w:pPr>
-          </w:p>
-        </w:tc>
-        <w:tc>
-          <w:tcPr>
-            <w:tcW w:w="1064" w:type="dxa"/>
-            <w:hideMark/>
-          </w:tcPr>
-          <w:p>
-            <w:pPr>
-              <w:ind w:firstLine="0"/>
-              <w:rPr>
-                <w:szCs w:val="26"/>
-              </w:rPr>
-            </w:pPr>
-          </w:p>
-        </w:tc>
-        <w:tc>
-          <w:tcPr>
-            <w:tcW w:w="1164" w:type="dxa"/>
-            <w:hideMark/>
-          </w:tcPr>
-          <w:p>
-            <w:pPr>
-              <w:ind w:firstLine="0"/>
-              <w:rPr>
-                <w:szCs w:val="26"/>
-              </w:rPr>
-            </w:pPr>
-          </w:p>
-        </w:tc>
-        <w:tc>
-          <w:tcPr>
-            <w:tcW w:w="1073" w:type="dxa"/>
-            <w:hideMark/>
-          </w:tcPr>
-          <w:p>
-            <w:pPr>
-              <w:ind w:firstLine="0"/>
-              <w:rPr>
-                <w:szCs w:val="26"/>
-              </w:rPr>
-            </w:pPr>
-            <w:r>
-              <w:rPr>
-                <w:szCs w:val="26"/>
-              </w:rPr>
-              <w:t>x</w:t>
-            </w:r>
-          </w:p>
-        </w:tc>
-        <w:tc>
-          <w:tcPr>
-            <w:tcW w:w="1112" w:type="dxa"/>
-            <w:hideMark/>
-          </w:tcPr>
-          <w:p>
-            <w:pPr>
-              <w:ind w:firstLine="0"/>
-              <w:rPr>
-                <w:szCs w:val="26"/>
-              </w:rPr>
-            </w:pPr>
-          </w:p>
-        </w:tc>
-        <w:tc>
-          <w:tcPr>
-            <w:tcW w:w="1217" w:type="dxa"/>
-            <w:hideMark/>
-          </w:tcPr>
-          <w:p>
-            <w:pPr>
-              <w:ind w:firstLine="0"/>
-              <w:rPr>
-                <w:szCs w:val="26"/>
-              </w:rPr>
-            </w:pPr>
-          </w:p>
-        </w:tc>
-      </w:tr>
-      <w:tr>
-        <w:trPr>
-          <w:trHeight w:val="1152"/>
-        </w:trPr>
-        <w:tc>
-          <w:tcPr>
-            <w:tcW w:w="2546" w:type="dxa"/>
-            <w:hideMark/>
-          </w:tcPr>
-          <w:p>
-            <w:pPr>
-              <w:ind w:firstLine="0"/>
-              <w:rPr>
-                <w:szCs w:val="26"/>
-              </w:rPr>
-            </w:pPr>
-            <w:r>
-              <w:rPr>
-                <w:szCs w:val="26"/>
-              </w:rPr>
-              <w:t>X-quang: nốt mờ nhỏ lan tỏa</w:t>
-            </w:r>
-          </w:p>
-        </w:tc>
-        <w:tc>
-          <w:tcPr>
-            <w:tcW w:w="238" w:type="dxa"/>
-            <w:hideMark/>
-          </w:tcPr>
-          <w:p>
-            <w:pPr>
-              <w:ind w:firstLine="0"/>
-              <w:rPr>
-                <w:szCs w:val="26"/>
-              </w:rPr>
-            </w:pPr>
-          </w:p>
-        </w:tc>
-        <w:tc>
-          <w:tcPr>
-            <w:tcW w:w="1064" w:type="dxa"/>
-            <w:hideMark/>
-          </w:tcPr>
-          <w:p>
-            <w:pPr>
-              <w:ind w:firstLine="0"/>
-              <w:rPr>
-                <w:szCs w:val="26"/>
-              </w:rPr>
-            </w:pPr>
-          </w:p>
-        </w:tc>
-        <w:tc>
-          <w:tcPr>
-            <w:tcW w:w="1164" w:type="dxa"/>
-            <w:hideMark/>
-          </w:tcPr>
-          <w:p>
-            <w:pPr>
-              <w:ind w:firstLine="0"/>
-              <w:rPr>
-                <w:szCs w:val="26"/>
-              </w:rPr>
-            </w:pPr>
-          </w:p>
-        </w:tc>
-        <w:tc>
-          <w:tcPr>
-            <w:tcW w:w="1073" w:type="dxa"/>
-            <w:hideMark/>
-          </w:tcPr>
-          <w:p>
-            <w:pPr>
-              <w:ind w:firstLine="0"/>
-              <w:rPr>
-                <w:szCs w:val="26"/>
-              </w:rPr>
-            </w:pPr>
-          </w:p>
-        </w:tc>
-        <w:tc>
-          <w:tcPr>
-            <w:tcW w:w="1112" w:type="dxa"/>
-            <w:hideMark/>
-          </w:tcPr>
-          <w:p>
-            <w:pPr>
-              <w:ind w:firstLine="0"/>
-              <w:rPr>
-                <w:szCs w:val="26"/>
-              </w:rPr>
-            </w:pPr>
-          </w:p>
-        </w:tc>
-        <w:tc>
-          <w:tcPr>
-            <w:tcW w:w="1217" w:type="dxa"/>
-            <w:hideMark/>
-          </w:tcPr>
-          <w:p>
-            <w:pPr>
-              <w:ind w:firstLine="0"/>
-              <w:rPr>
-                <w:szCs w:val="26"/>
-              </w:rPr>
-            </w:pPr>
-            <w:r>
-              <w:rPr>
-                <w:szCs w:val="26"/>
-              </w:rPr>
-              <w:t>x</w:t>
-            </w:r>
-          </w:p>
-        </w:tc>
-      </w:tr>
-      <w:tr>
-        <w:trPr>
-          <w:trHeight w:val="1152"/>
-        </w:trPr>
-        <w:tc>
-          <w:tcPr>
-            <w:tcW w:w="2546" w:type="dxa"/>
-            <w:hideMark/>
-          </w:tcPr>
-          <w:p>
-            <w:pPr>
-              <w:ind w:firstLine="0"/>
-              <w:rPr>
-                <w:szCs w:val="26"/>
-              </w:rPr>
-            </w:pPr>
-            <w:r>
-              <w:rPr>
-                <w:szCs w:val="26"/>
-              </w:rPr>
-              <w:t>Khó thở ban đêm hoặc sáng sớm</w:t>
-            </w:r>
-          </w:p>
-        </w:tc>
-        <w:tc>
-          <w:tcPr>
-            <w:tcW w:w="238" w:type="dxa"/>
-            <w:hideMark/>
-          </w:tcPr>
-          <w:p>
-            <w:pPr>
-              <w:ind w:firstLine="0"/>
-              <w:rPr>
-                <w:szCs w:val="26"/>
-              </w:rPr>
-            </w:pPr>
-          </w:p>
-        </w:tc>
-        <w:tc>
-          <w:tcPr>
-            <w:tcW w:w="1064" w:type="dxa"/>
-            <w:hideMark/>
-          </w:tcPr>
-          <w:p>
-            <w:pPr>
-              <w:ind w:firstLine="0"/>
-              <w:rPr>
-                <w:szCs w:val="26"/>
-              </w:rPr>
-            </w:pPr>
-          </w:p>
-        </w:tc>
-        <w:tc>
-          <w:tcPr>
-            <w:tcW w:w="1164" w:type="dxa"/>
-            <w:hideMark/>
-          </w:tcPr>
-          <w:p>
-            <w:pPr>
-              <w:ind w:firstLine="0"/>
-              <w:rPr>
-                <w:szCs w:val="26"/>
-              </w:rPr>
-            </w:pPr>
-          </w:p>
-        </w:tc>
-        <w:tc>
-          <w:tcPr>
-            <w:tcW w:w="1073" w:type="dxa"/>
-            <w:hideMark/>
-          </w:tcPr>
-          <w:p>
-            <w:pPr>
-              <w:ind w:firstLine="0"/>
-              <w:rPr>
-                <w:szCs w:val="26"/>
-              </w:rPr>
-            </w:pPr>
-          </w:p>
-        </w:tc>
-        <w:tc>
-          <w:tcPr>
-            <w:tcW w:w="1112" w:type="dxa"/>
-            <w:hideMark/>
-          </w:tcPr>
-          <w:p>
-            <w:pPr>
-              <w:ind w:firstLine="0"/>
-              <w:rPr>
-                <w:szCs w:val="26"/>
-              </w:rPr>
-            </w:pPr>
-            <w:r>
-              <w:rPr>
-                <w:szCs w:val="26"/>
-              </w:rPr>
-              <w:t>x</w:t>
-            </w:r>
-          </w:p>
-        </w:tc>
-        <w:tc>
-          <w:tcPr>
-            <w:tcW w:w="1217" w:type="dxa"/>
-            <w:hideMark/>
-          </w:tcPr>
-          <w:p>
-            <w:pPr>
-              <w:ind w:firstLine="0"/>
-              <w:rPr>
-                <w:szCs w:val="26"/>
-              </w:rPr>
-            </w:pPr>
-          </w:p>
-        </w:tc>
-      </w:tr>
-      <w:tr>
-        <w:trPr>
-          <w:trHeight w:val="2016"/>
-        </w:trPr>
-        <w:tc>
-          <w:tcPr>
-            <w:tcW w:w="2546" w:type="dxa"/>
-            <w:hideMark/>
-          </w:tcPr>
-          <w:p>
-            <w:pPr>
-              <w:ind w:firstLine="0"/>
-              <w:rPr>
-                <w:szCs w:val="26"/>
-              </w:rPr>
-            </w:pPr>
-            <w:r>
-              <w:rPr>
-                <w:szCs w:val="26"/>
-              </w:rPr>
-              <w:t>Ho, khó thở dao động, có thể hồi phục hoàn toàn</w:t>
-            </w:r>
-          </w:p>
-        </w:tc>
-        <w:tc>
-          <w:tcPr>
-            <w:tcW w:w="238" w:type="dxa"/>
-            <w:hideMark/>
-          </w:tcPr>
-          <w:p>
-            <w:pPr>
-              <w:ind w:firstLine="0"/>
-              <w:rPr>
-                <w:szCs w:val="26"/>
-              </w:rPr>
-            </w:pPr>
-          </w:p>
-        </w:tc>
-        <w:tc>
-          <w:tcPr>
-            <w:tcW w:w="1064" w:type="dxa"/>
-            <w:hideMark/>
-          </w:tcPr>
-          <w:p>
-            <w:pPr>
-              <w:ind w:firstLine="0"/>
-              <w:rPr>
-                <w:szCs w:val="26"/>
-              </w:rPr>
-            </w:pPr>
-          </w:p>
-        </w:tc>
-        <w:tc>
-          <w:tcPr>
-            <w:tcW w:w="1164" w:type="dxa"/>
-            <w:hideMark/>
-          </w:tcPr>
-          <w:p>
-            <w:pPr>
-              <w:ind w:firstLine="0"/>
-              <w:rPr>
-                <w:szCs w:val="26"/>
-              </w:rPr>
-            </w:pPr>
-          </w:p>
-        </w:tc>
-        <w:tc>
-          <w:tcPr>
-            <w:tcW w:w="1073" w:type="dxa"/>
-            <w:hideMark/>
-          </w:tcPr>
-          <w:p>
-            <w:pPr>
-              <w:ind w:firstLine="0"/>
-              <w:rPr>
-                <w:szCs w:val="26"/>
-              </w:rPr>
-            </w:pPr>
-          </w:p>
-        </w:tc>
-        <w:tc>
-          <w:tcPr>
-            <w:tcW w:w="1112" w:type="dxa"/>
-            <w:hideMark/>
-          </w:tcPr>
-          <w:p>
-            <w:pPr>
-              <w:ind w:firstLine="0"/>
-              <w:rPr>
-                <w:szCs w:val="26"/>
-              </w:rPr>
-            </w:pPr>
-            <w:r>
-              <w:rPr>
-                <w:szCs w:val="26"/>
-              </w:rPr>
-              <w:t>x</w:t>
-            </w:r>
-          </w:p>
-        </w:tc>
-        <w:tc>
-          <w:tcPr>
-            <w:tcW w:w="1217" w:type="dxa"/>
-            <w:hideMark/>
-          </w:tcPr>
-          <w:p>
-            <w:pPr>
-              <w:ind w:firstLine="0"/>
-              <w:rPr>
-                <w:szCs w:val="26"/>
-              </w:rPr>
-            </w:pPr>
-          </w:p>
-        </w:tc>
-      </w:tr>
-      <w:tr>
-        <w:trPr>
-          <w:trHeight w:val="2016"/>
-        </w:trPr>
-        <w:tc>
-          <w:tcPr>
-            <w:tcW w:w="2546" w:type="dxa"/>
-            <w:hideMark/>
-          </w:tcPr>
-          <w:p>
-            <w:pPr>
-              <w:ind w:firstLine="0"/>
-              <w:rPr>
-                <w:szCs w:val="26"/>
-              </w:rPr>
-            </w:pPr>
-            <w:r>
-              <w:rPr>
-                <w:szCs w:val="26"/>
-              </w:rPr>
-              <w:t>Biến chứng tâm phế mạn hoặc suy hô hấp mạn</w:t>
-            </w:r>
-          </w:p>
-        </w:tc>
-        <w:tc>
-          <w:tcPr>
-            <w:tcW w:w="238" w:type="dxa"/>
-            <w:hideMark/>
-          </w:tcPr>
-          <w:p>
-            <w:pPr>
-              <w:ind w:firstLine="0"/>
-              <w:rPr>
-                <w:szCs w:val="26"/>
-              </w:rPr>
-            </w:pPr>
-            <w:r>
-              <w:rPr>
-                <w:szCs w:val="26"/>
-              </w:rPr>
-              <w:t>x</w:t>
-            </w:r>
-          </w:p>
-        </w:tc>
-        <w:tc>
-          <w:tcPr>
-            <w:tcW w:w="1064" w:type="dxa"/>
-            <w:hideMark/>
-          </w:tcPr>
-          <w:p>
-            <w:pPr>
-              <w:ind w:firstLine="0"/>
-              <w:rPr>
-                <w:szCs w:val="26"/>
-              </w:rPr>
-            </w:pPr>
-          </w:p>
-        </w:tc>
-        <w:tc>
-          <w:tcPr>
-            <w:tcW w:w="1164" w:type="dxa"/>
-            <w:hideMark/>
-          </w:tcPr>
-          <w:p>
-            <w:pPr>
-              <w:ind w:firstLine="0"/>
-              <w:rPr>
-                <w:szCs w:val="26"/>
-              </w:rPr>
-            </w:pPr>
-          </w:p>
-        </w:tc>
-        <w:tc>
-          <w:tcPr>
-            <w:tcW w:w="1073" w:type="dxa"/>
-            <w:hideMark/>
-          </w:tcPr>
-          <w:p>
-            <w:pPr>
-              <w:ind w:firstLine="0"/>
-              <w:rPr>
-                <w:szCs w:val="26"/>
-              </w:rPr>
-            </w:pPr>
-          </w:p>
-        </w:tc>
-        <w:tc>
-          <w:tcPr>
-            <w:tcW w:w="1112" w:type="dxa"/>
-            <w:hideMark/>
-          </w:tcPr>
-          <w:p>
-            <w:pPr>
-              <w:ind w:firstLine="0"/>
-              <w:rPr>
-                <w:szCs w:val="26"/>
-              </w:rPr>
-            </w:pPr>
-          </w:p>
-        </w:tc>
-        <w:tc>
-          <w:tcPr>
-            <w:tcW w:w="1217" w:type="dxa"/>
-            <w:hideMark/>
-          </w:tcPr>
-          <w:p>
-            <w:pPr>
-              <w:ind w:firstLine="0"/>
-              <w:rPr>
-                <w:szCs w:val="26"/>
-              </w:rPr>
-            </w:pPr>
-          </w:p>
-        </w:tc>
-      </w:tr>
-    </w:tbl>
+        <w:t>False -&gt; Giai đoạn 2</w:t>
+      </w:r>
+    </w:p>
     <w:p>
       <w:pPr>
         <w:ind w:firstLine="0"/>
@@ -6232,12 +3940,234 @@
           <w:lang w:val="en-US"/>
         </w:rPr>
       </w:pPr>
-      <w:r>
-        <w:rPr>
-          <w:szCs w:val="26"/>
-          <w:lang w:val="en-US"/>
-        </w:rPr>
-        <w:fldChar w:fldCharType="end"/>
+    </w:p>
+    <w:p>
+      <w:pPr>
+        <w:ind w:firstLine="0"/>
+        <w:rPr>
+          <w:szCs w:val="26"/>
+          <w:lang w:val="en-US"/>
+        </w:rPr>
+      </w:pPr>
+      <w:r>
+        <w:rPr>
+          <w:szCs w:val="26"/>
+          <w:lang w:val="en-US"/>
+        </w:rPr>
+        <w:t>Giai đoạn 2: Có yếu tố nguy cơ nhiễm Pseudomonas?</w:t>
+      </w:r>
+    </w:p>
+    <w:p>
+      <w:pPr>
+        <w:ind w:firstLine="0"/>
+        <w:rPr>
+          <w:szCs w:val="26"/>
+          <w:lang w:val="en-US"/>
+        </w:rPr>
+      </w:pPr>
+      <w:r>
+        <w:rPr>
+          <w:szCs w:val="26"/>
+          <w:lang w:val="en-US"/>
+        </w:rPr>
+        <w:t xml:space="preserve">True: </w:t>
+      </w:r>
+    </w:p>
+    <w:p>
+      <w:pPr>
+        <w:ind w:firstLine="0"/>
+        <w:rPr>
+          <w:szCs w:val="26"/>
+          <w:lang w:val="en-US"/>
+        </w:rPr>
+      </w:pPr>
+      <w:r>
+        <w:rPr>
+          <w:szCs w:val="26"/>
+          <w:lang w:val="en-US"/>
+        </w:rPr>
+        <w:t>Nhuộm Gram và cấy đờm làm kháng sinh đồ, chọn 1 trong các kháng sinh diệt Pseudomonas:</w:t>
+      </w:r>
+    </w:p>
+    <w:p>
+      <w:pPr>
+        <w:pStyle w:val="ListParagraph"/>
+        <w:numPr>
+          <w:ilvl w:val="0"/>
+          <w:numId w:val="50"/>
+        </w:numPr>
+        <w:rPr>
+          <w:szCs w:val="26"/>
+          <w:lang w:val="en-US"/>
+        </w:rPr>
+      </w:pPr>
+      <w:r>
+        <w:rPr>
+          <w:szCs w:val="26"/>
+          <w:lang w:val="en-US"/>
+        </w:rPr>
+        <w:t>Ciprofloxacin</w:t>
+      </w:r>
+    </w:p>
+    <w:p>
+      <w:pPr>
+        <w:pStyle w:val="ListParagraph"/>
+        <w:numPr>
+          <w:ilvl w:val="0"/>
+          <w:numId w:val="50"/>
+        </w:numPr>
+        <w:rPr>
+          <w:szCs w:val="26"/>
+          <w:lang w:val="en-US"/>
+        </w:rPr>
+      </w:pPr>
+      <w:r>
+        <w:rPr>
+          <w:szCs w:val="26"/>
+          <w:lang w:val="en-US"/>
+        </w:rPr>
+        <w:t>Cefepime</w:t>
+      </w:r>
+    </w:p>
+    <w:p>
+      <w:pPr>
+        <w:pStyle w:val="ListParagraph"/>
+        <w:numPr>
+          <w:ilvl w:val="0"/>
+          <w:numId w:val="50"/>
+        </w:numPr>
+        <w:rPr>
+          <w:szCs w:val="26"/>
+          <w:lang w:val="en-US"/>
+        </w:rPr>
+      </w:pPr>
+      <w:r>
+        <w:rPr>
+          <w:szCs w:val="26"/>
+          <w:lang w:val="en-US"/>
+        </w:rPr>
+        <w:t>Ceftazidime</w:t>
+      </w:r>
+    </w:p>
+    <w:p>
+      <w:pPr>
+        <w:pStyle w:val="ListParagraph"/>
+        <w:numPr>
+          <w:ilvl w:val="0"/>
+          <w:numId w:val="50"/>
+        </w:numPr>
+        <w:rPr>
+          <w:szCs w:val="26"/>
+          <w:lang w:val="en-US"/>
+        </w:rPr>
+      </w:pPr>
+      <w:r>
+        <w:rPr>
+          <w:szCs w:val="26"/>
+          <w:lang w:val="en-US"/>
+        </w:rPr>
+        <w:t>Piperacillin-tazobactam</w:t>
+      </w:r>
+    </w:p>
+    <w:p>
+      <w:pPr>
+        <w:pStyle w:val="ListParagraph"/>
+        <w:numPr>
+          <w:ilvl w:val="0"/>
+          <w:numId w:val="50"/>
+        </w:numPr>
+        <w:rPr>
+          <w:szCs w:val="26"/>
+          <w:lang w:val="en-US"/>
+        </w:rPr>
+      </w:pPr>
+      <w:r>
+        <w:rPr>
+          <w:szCs w:val="26"/>
+          <w:lang w:val="en-US"/>
+        </w:rPr>
+        <w:t>Carbapemen nhóm 2</w:t>
+      </w:r>
+    </w:p>
+    <w:p>
+      <w:pPr>
+        <w:ind w:firstLine="0"/>
+        <w:rPr>
+          <w:szCs w:val="26"/>
+          <w:lang w:val="en-US"/>
+        </w:rPr>
+      </w:pPr>
+    </w:p>
+    <w:p>
+      <w:pPr>
+        <w:ind w:firstLine="0"/>
+        <w:rPr>
+          <w:szCs w:val="26"/>
+          <w:lang w:val="en-US"/>
+        </w:rPr>
+      </w:pPr>
+      <w:r>
+        <w:rPr>
+          <w:szCs w:val="26"/>
+          <w:lang w:val="en-US"/>
+        </w:rPr>
+        <w:t>False:</w:t>
+      </w:r>
+    </w:p>
+    <w:p>
+      <w:pPr>
+        <w:ind w:firstLine="0"/>
+        <w:rPr>
+          <w:szCs w:val="26"/>
+          <w:lang w:val="en-US"/>
+        </w:rPr>
+      </w:pPr>
+      <w:r>
+        <w:rPr>
+          <w:szCs w:val="26"/>
+          <w:lang w:val="en-US"/>
+        </w:rPr>
+        <w:t>Nhuộm Gram và cấy đờm làm kháng sinh đồ, chọn kháng sinh theo kinh nghiệm dựa vào đặc điểm bệnh nhân, tính nhạy cảm kháng sinh tại địa phương, tiền sử dùng kháng sinh:</w:t>
+      </w:r>
+    </w:p>
+    <w:p>
+      <w:pPr>
+        <w:pStyle w:val="ListParagraph"/>
+        <w:numPr>
+          <w:ilvl w:val="0"/>
+          <w:numId w:val="50"/>
+        </w:numPr>
+        <w:rPr>
+          <w:szCs w:val="26"/>
+          <w:lang w:val="en-US"/>
+        </w:rPr>
+      </w:pPr>
+      <w:r>
+        <w:rPr>
+          <w:szCs w:val="26"/>
+          <w:lang w:val="en-US"/>
+        </w:rPr>
+        <w:t>Một fluoroquinolone hô hấp (levofloxacin hoặc moxifloxacin) HOẶC</w:t>
+      </w:r>
+    </w:p>
+    <w:p>
+      <w:pPr>
+        <w:pStyle w:val="ListParagraph"/>
+        <w:numPr>
+          <w:ilvl w:val="0"/>
+          <w:numId w:val="50"/>
+        </w:numPr>
+        <w:rPr>
+          <w:szCs w:val="26"/>
+          <w:lang w:val="en-US"/>
+        </w:rPr>
+      </w:pPr>
+      <w:r>
+        <w:rPr>
+          <w:szCs w:val="26"/>
+          <w:lang w:val="en-US"/>
+        </w:rPr>
+        <w:t>Một cephalosporin thế hệ 3 (ceftriaxone hoặc cefotaxime)</w:t>
       </w:r>
     </w:p>
     <w:p>
@@ -12733,6 +10663,7 @@
   <w:style w:type="character" w:default="1" w:styleId="DefaultParagraphFont">
     <w:name w:val="Default Paragraph Font"/>
     <w:uiPriority w:val="1"/>
+    <w:semiHidden/>
     <w:unhideWhenUsed/>
   </w:style>
   <w:style w:type="table" w:default="1" w:styleId="TableNormal">
@@ -13870,12 +11801,7 @@
 </file>
 
 <file path=customXml/item1.xml><?xml version="1.0" encoding="utf-8"?>
-<?mso-contentType ?>
-<FormTemplates xmlns="http://schemas.microsoft.com/sharepoint/v3/contenttype/forms">
-  <Display>DocumentLibraryForm</Display>
-  <Edit>DocumentLibraryForm</Edit>
-  <New>DocumentLibraryForm</New>
-</FormTemplates>
+<b:Sources xmlns:b="http://schemas.openxmlformats.org/officeDocument/2006/bibliography" xmlns="http://schemas.openxmlformats.org/officeDocument/2006/bibliography" SelectedStyle="\APASixthEditionOfficeOnline.xsl" StyleName="APA" Version="6"/>
 </file>
 
 <file path=customXml/item2.xml><?xml version="1.0" encoding="utf-8"?>
@@ -14118,7 +12044,12 @@
 </file>
 
 <file path=customXml/item3.xml><?xml version="1.0" encoding="utf-8"?>
-<b:Sources xmlns:b="http://schemas.openxmlformats.org/officeDocument/2006/bibliography" xmlns="http://schemas.openxmlformats.org/officeDocument/2006/bibliography" SelectedStyle="\APASixthEditionOfficeOnline.xsl" StyleName="APA" Version="6"/>
+<?mso-contentType ?>
+<FormTemplates xmlns="http://schemas.microsoft.com/sharepoint/v3/contenttype/forms">
+  <Display>DocumentLibraryForm</Display>
+  <Edit>DocumentLibraryForm</Edit>
+  <New>DocumentLibraryForm</New>
+</FormTemplates>
 </file>
 
 <file path=customXml/item4.xml><?xml version="1.0" encoding="utf-8"?>
@@ -14130,9 +12061,9 @@
 </file>
 
 <file path=customXml/itemProps1.xml><?xml version="1.0" encoding="utf-8"?>
-<ds:datastoreItem xmlns:ds="http://schemas.openxmlformats.org/officeDocument/2006/customXml" ds:itemID="{FF282AAF-407F-4AF4-B4A2-8079177AB9AE}">
+<ds:datastoreItem xmlns:ds="http://schemas.openxmlformats.org/officeDocument/2006/customXml" ds:itemID="{E11F1C32-DE98-4308-8EFC-876BCAD745EB}">
   <ds:schemaRefs>
-    <ds:schemaRef ds:uri="http://schemas.microsoft.com/sharepoint/v3/contenttype/forms"/>
+    <ds:schemaRef ds:uri="http://schemas.openxmlformats.org/officeDocument/2006/bibliography"/>
   </ds:schemaRefs>
 </ds:datastoreItem>
 </file>
@@ -14157,9 +12088,9 @@
 </file>
 
 <file path=customXml/itemProps3.xml><?xml version="1.0" encoding="utf-8"?>
-<ds:datastoreItem xmlns:ds="http://schemas.openxmlformats.org/officeDocument/2006/customXml" ds:itemID="{E11F1C32-DE98-4308-8EFC-876BCAD745EB}">
+<ds:datastoreItem xmlns:ds="http://schemas.openxmlformats.org/officeDocument/2006/customXml" ds:itemID="{FF282AAF-407F-4AF4-B4A2-8079177AB9AE}">
   <ds:schemaRefs>
-    <ds:schemaRef ds:uri="http://schemas.openxmlformats.org/officeDocument/2006/bibliography"/>
+    <ds:schemaRef ds:uri="http://schemas.microsoft.com/sharepoint/v3/contenttype/forms"/>
   </ds:schemaRefs>
 </ds:datastoreItem>
 </file>

</xml_diff>